<commit_message>
Website buttons en imgs hover maken
Verbetering
</commit_message>
<xml_diff>
--- a/doc/Stijlblad.docx
+++ b/doc/Stijlblad.docx
@@ -19,21 +19,7 @@
           <w:lang w:val="en-US"/>
         </w:rPr>
         <w:br/>
-        <w:t xml:space="preserve">Website </w:t>
-      </w:r>
-      <w:proofErr w:type="spellStart"/>
-      <w:r>
-        <w:rPr>
-          <w:lang w:val="en-US"/>
-        </w:rPr>
-        <w:t>Titel</w:t>
-      </w:r>
-      <w:proofErr w:type="spellEnd"/>
-      <w:r>
-        <w:rPr>
-          <w:lang w:val="en-US"/>
-        </w:rPr>
-        <w:t xml:space="preserve">: Fooseshoes </w:t>
+        <w:t xml:space="preserve">Website Titel: Fooseshoes </w:t>
       </w:r>
       <w:r>
         <w:rPr>
@@ -66,7 +52,7 @@
           <w:shd w:val="clear" w:color="auto" w:fill="080808"/>
           <w:lang w:val="en-US"/>
         </w:rPr>
-        <w:t>#333333</w:t>
+        <w:t>#242424</w:t>
       </w:r>
       <w:r>
         <w:rPr>
@@ -94,7 +80,7 @@
           <w:shd w:val="clear" w:color="auto" w:fill="080808"/>
           <w:lang w:val="en-US"/>
         </w:rPr>
-        <w:t>#333333</w:t>
+        <w:t>#242424</w:t>
       </w:r>
       <w:r>
         <w:rPr>
@@ -108,101 +94,180 @@
           <w:shd w:val="clear" w:color="auto" w:fill="E7E6E6" w:themeFill="background2"/>
           <w:lang w:val="en-US"/>
         </w:rPr>
-        <w:t>#ebebe9</w:t>
-      </w:r>
-      <w:r>
-        <w:rPr>
-          <w:lang w:val="en-US"/>
-        </w:rPr>
-        <w:br/>
-      </w:r>
-      <w:r>
-        <w:rPr>
-          <w:lang w:val="en-US"/>
-        </w:rPr>
-        <w:br/>
-        <w:t>Lettertype:</w:t>
+        <w:t>#EBEBE</w:t>
+      </w:r>
+      <w:r>
+        <w:rPr>
+          <w:shd w:val="clear" w:color="auto" w:fill="E7E6E6" w:themeFill="background2"/>
+          <w:lang w:val="en-US"/>
+        </w:rPr>
+        <w:t>9</w:t>
+      </w:r>
+      <w:r>
+        <w:rPr>
+          <w:shd w:val="clear" w:color="auto" w:fill="E7E6E6" w:themeFill="background2"/>
+          <w:lang w:val="en-US"/>
+        </w:rPr>
+        <w:br/>
+      </w:r>
+      <w:r>
+        <w:rPr>
+          <w:lang w:val="en-US"/>
+        </w:rPr>
+        <w:t>Price:</w:t>
+      </w:r>
+      <w:r>
+        <w:rPr>
+          <w:shd w:val="clear" w:color="auto" w:fill="E7E6E6" w:themeFill="background2"/>
+          <w:lang w:val="en-US"/>
+        </w:rPr>
+        <w:t xml:space="preserve"> </w:t>
+      </w:r>
+      <w:r>
+        <w:rPr>
+          <w:shd w:val="clear" w:color="auto" w:fill="57C5A0"/>
+          <w:lang w:val="en-US"/>
+        </w:rPr>
+        <w:t>#57C5A0</w:t>
+      </w:r>
+      <w:r>
+        <w:rPr>
+          <w:lang w:val="en-US"/>
+        </w:rPr>
+        <w:br/>
+        <w:t xml:space="preserve">Footer: </w:t>
+      </w:r>
+      <w:r>
+        <w:rPr>
+          <w:shd w:val="clear" w:color="auto" w:fill="242424"/>
+          <w:lang w:val="en-US"/>
+        </w:rPr>
+        <w:t>#242424</w:t>
+      </w:r>
+      <w:r>
+        <w:rPr>
+          <w:lang w:val="en-US"/>
+        </w:rPr>
+        <w:br/>
+        <w:t xml:space="preserve">Out of Stock: </w:t>
+      </w:r>
+      <w:r>
+        <w:rPr>
+          <w:shd w:val="clear" w:color="auto" w:fill="F27E4B"/>
+          <w:lang w:val="en-US"/>
+        </w:rPr>
+        <w:t>#F27E4B</w:t>
+      </w:r>
+      <w:r>
+        <w:rPr>
+          <w:lang w:val="en-US"/>
+        </w:rPr>
+        <w:br/>
+      </w:r>
+      <w:r>
+        <w:rPr>
+          <w:lang w:val="en-US"/>
+        </w:rPr>
+        <w:br/>
+      </w:r>
+      <w:r>
+        <w:rPr>
+          <w:lang w:val="en-US"/>
+        </w:rPr>
+        <w:t>Lettertypes</w:t>
+      </w:r>
+      <w:r>
+        <w:rPr>
+          <w:lang w:val="en-US"/>
+        </w:rPr>
+        <w:t>:</w:t>
+      </w:r>
+      <w:r>
+        <w:rPr>
+          <w:lang w:val="en-US"/>
+        </w:rPr>
+        <w:br/>
+      </w:r>
+      <w:r>
+        <w:rPr>
+          <w:sz w:val="44"/>
+          <w:szCs w:val="44"/>
+          <w:lang w:val="en-US"/>
+        </w:rPr>
+        <w:t>&lt;h1&gt;</w:t>
+      </w:r>
+      <w:r>
+        <w:rPr>
+          <w:sz w:val="44"/>
+          <w:szCs w:val="44"/>
+          <w:lang w:val="en-US"/>
+        </w:rPr>
+        <w:t xml:space="preserve"> 2.5em</w:t>
+      </w:r>
+      <w:r>
+        <w:rPr>
+          <w:lang w:val="en-US"/>
+        </w:rPr>
+        <w:br/>
+      </w:r>
+      <w:r>
+        <w:rPr>
+          <w:sz w:val="28"/>
+          <w:szCs w:val="28"/>
+          <w:lang w:val="en-US"/>
+        </w:rPr>
+        <w:t>&lt;h2&gt;</w:t>
+      </w:r>
+      <w:r>
+        <w:rPr>
+          <w:sz w:val="28"/>
+          <w:szCs w:val="28"/>
+          <w:lang w:val="en-US"/>
+        </w:rPr>
+        <w:t xml:space="preserve"> 1.2em</w:t>
+      </w:r>
+      <w:r>
+        <w:rPr>
+          <w:lang w:val="en-US"/>
+        </w:rPr>
+        <w:br/>
+      </w:r>
+      <w:r>
+        <w:rPr>
+          <w:sz w:val="24"/>
+          <w:szCs w:val="24"/>
+          <w:lang w:val="en-US"/>
+        </w:rPr>
+        <w:t>&lt;h3&gt;</w:t>
+      </w:r>
+      <w:r>
+        <w:rPr>
+          <w:sz w:val="24"/>
+          <w:szCs w:val="24"/>
+          <w:lang w:val="en-US"/>
+        </w:rPr>
+        <w:t xml:space="preserve"> 1.2em</w:t>
+      </w:r>
+      <w:r>
+        <w:rPr>
+          <w:lang w:val="en-US"/>
+        </w:rPr>
+        <w:t xml:space="preserve"> </w:t>
+      </w:r>
+      <w:r>
+        <w:rPr>
+          <w:lang w:val="en-US"/>
+        </w:rPr>
+        <w:tab/>
+      </w:r>
+      <w:r>
+        <w:rPr>
+          <w:lang w:val="en-US"/>
+        </w:rPr>
+        <w:br/>
       </w:r>
       <w:bookmarkStart w:id="0" w:name="_GoBack"/>
       <w:bookmarkEnd w:id="0"/>
-      <w:r>
-        <w:rPr>
-          <w:lang w:val="en-US"/>
-        </w:rPr>
-        <w:br/>
-      </w:r>
-      <w:r>
-        <w:rPr>
-          <w:sz w:val="44"/>
-          <w:szCs w:val="44"/>
-          <w:lang w:val="en-US"/>
-        </w:rPr>
-        <w:t>&lt;h1&gt;</w:t>
-      </w:r>
-      <w:r>
-        <w:rPr>
-          <w:sz w:val="44"/>
-          <w:szCs w:val="44"/>
-          <w:lang w:val="en-US"/>
-        </w:rPr>
-        <w:t xml:space="preserve"> 22px</w:t>
-      </w:r>
-      <w:r>
-        <w:rPr>
-          <w:lang w:val="en-US"/>
-        </w:rPr>
-        <w:br/>
-      </w:r>
-      <w:r>
-        <w:rPr>
-          <w:sz w:val="28"/>
-          <w:szCs w:val="28"/>
-          <w:lang w:val="en-US"/>
-        </w:rPr>
-        <w:t>&lt;h2&gt;</w:t>
-      </w:r>
-      <w:r>
-        <w:rPr>
-          <w:sz w:val="28"/>
-          <w:szCs w:val="28"/>
-          <w:lang w:val="en-US"/>
-        </w:rPr>
-        <w:t xml:space="preserve"> 14px</w:t>
-      </w:r>
-      <w:r>
-        <w:rPr>
-          <w:lang w:val="en-US"/>
-        </w:rPr>
-        <w:br/>
-      </w:r>
-      <w:r>
-        <w:rPr>
-          <w:sz w:val="24"/>
-          <w:szCs w:val="24"/>
-          <w:lang w:val="en-US"/>
-        </w:rPr>
-        <w:t>&lt;h3&gt;</w:t>
-      </w:r>
-      <w:r>
-        <w:rPr>
-          <w:sz w:val="24"/>
-          <w:szCs w:val="24"/>
-          <w:lang w:val="en-US"/>
-        </w:rPr>
-        <w:t xml:space="preserve"> 12px</w:t>
-      </w:r>
-      <w:r>
-        <w:rPr>
-          <w:lang w:val="en-US"/>
-        </w:rPr>
-        <w:t xml:space="preserve"> </w:t>
-      </w:r>
-      <w:r>
-        <w:rPr>
-          <w:lang w:val="en-US"/>
-        </w:rPr>
-        <w:tab/>
-      </w:r>
     </w:p>
     <w:sectPr>
       <w:headerReference w:type="default" r:id="rId6"/>

</xml_diff>